<commit_message>
Update folder 18-07-2025 with practice queries
</commit_message>
<xml_diff>
--- a/18-07-2025/Mongo Db   and NoSQL.docx
+++ b/18-07-2025/Mongo Db   and NoSQL.docx
@@ -1789,28 +1789,8 @@
           <w:sz w:val="28"/>
           <w:lang w:val="en-US"/>
         </w:rPr>
-        <w:t xml:space="preserve">User carts and </w:t>
-      </w:r>
-      <w:proofErr w:type="spellStart"/>
-      <w:r>
-        <w:rPr>
-          <w:rFonts w:ascii="Times New Roman" w:hAnsi="Times New Roman" w:cs="Times New Roman"/>
-          <w:sz w:val="28"/>
-          <w:lang w:val="en-US"/>
-        </w:rPr>
-        <w:t>wishlists</w:t>
-      </w:r>
-      <w:proofErr w:type="spellEnd"/>
-    </w:p>
-    <w:p>
-      <w:pPr>
-        <w:jc w:val="both"/>
-        <w:rPr>
-          <w:rFonts w:ascii="Times New Roman" w:hAnsi="Times New Roman" w:cs="Times New Roman"/>
-          <w:sz w:val="28"/>
-          <w:lang w:val="en-US"/>
-        </w:rPr>
-      </w:pPr>
+        <w:t>User carts and wish</w:t>
+      </w:r>
       <w:r>
         <w:rPr>
           <w:rFonts w:ascii="Times New Roman" w:hAnsi="Times New Roman" w:cs="Times New Roman"/>
@@ -1818,9 +1798,35 @@
           <w:lang w:val="en-US"/>
         </w:rPr>
         <w:t xml:space="preserve"> </w:t>
+      </w:r>
+      <w:r>
+        <w:rPr>
+          <w:rFonts w:ascii="Times New Roman" w:hAnsi="Times New Roman" w:cs="Times New Roman"/>
+          <w:sz w:val="28"/>
+          <w:lang w:val="en-US"/>
+        </w:rPr>
+        <w:t>lists</w:t>
       </w:r>
       <w:bookmarkStart w:id="0" w:name="_GoBack"/>
       <w:bookmarkEnd w:id="0"/>
+    </w:p>
+    <w:p>
+      <w:pPr>
+        <w:jc w:val="both"/>
+        <w:rPr>
+          <w:rFonts w:ascii="Times New Roman" w:hAnsi="Times New Roman" w:cs="Times New Roman"/>
+          <w:sz w:val="28"/>
+          <w:lang w:val="en-US"/>
+        </w:rPr>
+      </w:pPr>
+      <w:r>
+        <w:rPr>
+          <w:rFonts w:ascii="Times New Roman" w:hAnsi="Times New Roman" w:cs="Times New Roman"/>
+          <w:sz w:val="28"/>
+          <w:lang w:val="en-US"/>
+        </w:rPr>
+        <w:t xml:space="preserve"> </w:t>
+      </w:r>
       <w:r>
         <w:rPr>
           <w:rFonts w:ascii="Times New Roman" w:hAnsi="Times New Roman" w:cs="Times New Roman"/>
@@ -2156,8 +2162,9 @@
       <w:r>
         <w:rPr>
           <w:rFonts w:ascii="Times New Roman" w:hAnsi="Times New Roman" w:cs="Times New Roman"/>
-          <w:sz w:val="28"/>
-          <w:lang w:val="en-US"/>
+          <w:noProof/>
+          <w:sz w:val="28"/>
+          <w:lang w:eastAsia="en-IN"/>
         </w:rPr>
         <w:drawing>
           <wp:anchor distT="0" distB="0" distL="114300" distR="114300" simplePos="0" relativeHeight="251658240" behindDoc="1" locked="0" layoutInCell="1" allowOverlap="1" wp14:anchorId="13675269" wp14:editId="7DD1521E">
@@ -2219,6 +2226,17 @@
         <w:t>CRUD Operations:</w:t>
       </w:r>
     </w:p>
+    <w:p>
+      <w:pPr>
+        <w:jc w:val="both"/>
+        <w:rPr>
+          <w:rFonts w:ascii="Times New Roman" w:hAnsi="Times New Roman" w:cs="Times New Roman"/>
+          <w:b/>
+          <w:sz w:val="28"/>
+          <w:lang w:val="en-US"/>
+        </w:rPr>
+      </w:pPr>
+    </w:p>
     <w:sectPr>
       <w:pgSz w:w="11906" w:h="16838"/>
       <w:pgMar w:top="1440" w:right="1440" w:bottom="1440" w:left="1440" w:header="708" w:footer="708" w:gutter="0"/>
@@ -2258,7 +2276,7 @@
         <v:path o:extrusionok="f" gradientshapeok="t" o:connecttype="rect"/>
         <o:lock v:ext="edit" aspectratio="t"/>
       </v:shapetype>
-      <v:shape id="_x0000_i1032" type="#_x0000_t75" style="width:11.25pt;height:11.25pt" o:bullet="t">
+      <v:shape id="_x0000_i1027" type="#_x0000_t75" style="width:11.25pt;height:11.25pt" o:bullet="t">
         <v:imagedata r:id="rId1" o:title="mso68EA"/>
       </v:shape>
     </w:pict>
@@ -3318,7 +3336,7 @@
 </file>
 
 <file path=customXml/itemProps1.xml><?xml version="1.0" encoding="utf-8"?>
-<ds:datastoreItem xmlns:ds="http://schemas.openxmlformats.org/officeDocument/2006/customXml" ds:itemID="{F2E2DB1F-2EE1-4A46-B24C-490E27D51AFB}">
+<ds:datastoreItem xmlns:ds="http://schemas.openxmlformats.org/officeDocument/2006/customXml" ds:itemID="{BE07EC02-6CE8-4EA2-838F-214F0167B045}">
   <ds:schemaRefs>
     <ds:schemaRef ds:uri="http://schemas.openxmlformats.org/officeDocument/2006/bibliography"/>
   </ds:schemaRefs>

</xml_diff>